<commit_message>
minor edits to tree based module
</commit_message>
<xml_diff>
--- a/Stats for Soil Survey Lesson Plans.docx
+++ b/Stats for Soil Survey Lesson Plans.docx
@@ -4817,7 +4817,6 @@
                 <w:sz w:val="22"/>
                 <w:szCs w:val="22"/>
               </w:rPr>
-              <w:lastRenderedPageBreak/>
               <w:t>Reference 2.2</w:t>
             </w:r>
           </w:p>
@@ -4843,7 +4842,6 @@
                 <w:sz w:val="22"/>
                 <w:szCs w:val="22"/>
               </w:rPr>
-              <w:lastRenderedPageBreak/>
               <w:t>7</w:t>
             </w:r>
           </w:p>
@@ -5745,35 +5743,35 @@
                 <w:sz w:val="22"/>
                 <w:szCs w:val="22"/>
               </w:rPr>
+              <w:t xml:space="preserve">A. </w:t>
+            </w:r>
+            <w:r>
+              <w:rPr>
+                <w:rFonts w:ascii="Arial" w:hAnsi="Arial" w:cs="Arial"/>
+                <w:color w:val="FF0000"/>
+                <w:sz w:val="22"/>
+                <w:szCs w:val="22"/>
+              </w:rPr>
+              <w:t>Ordinal</w:t>
+            </w:r>
+          </w:p>
+          <w:p>
+            <w:pPr>
+              <w:spacing w:before="120" w:after="120"/>
+              <w:rPr>
+                <w:rFonts w:ascii="Arial" w:hAnsi="Arial" w:cs="Arial"/>
+                <w:color w:val="FF0000"/>
+                <w:sz w:val="22"/>
+                <w:szCs w:val="22"/>
+              </w:rPr>
+            </w:pPr>
+            <w:r>
+              <w:rPr>
+                <w:rFonts w:ascii="Arial" w:hAnsi="Arial" w:cs="Arial"/>
+                <w:sz w:val="22"/>
+                <w:szCs w:val="22"/>
+              </w:rPr>
               <w:lastRenderedPageBreak/>
-              <w:t xml:space="preserve">A. </w:t>
-            </w:r>
-            <w:r>
-              <w:rPr>
-                <w:rFonts w:ascii="Arial" w:hAnsi="Arial" w:cs="Arial"/>
-                <w:color w:val="FF0000"/>
-                <w:sz w:val="22"/>
-                <w:szCs w:val="22"/>
-              </w:rPr>
-              <w:t>Ordinal</w:t>
-            </w:r>
-          </w:p>
-          <w:p>
-            <w:pPr>
-              <w:spacing w:before="120" w:after="120"/>
-              <w:rPr>
-                <w:rFonts w:ascii="Arial" w:hAnsi="Arial" w:cs="Arial"/>
-                <w:color w:val="FF0000"/>
-                <w:sz w:val="22"/>
-                <w:szCs w:val="22"/>
-              </w:rPr>
-            </w:pPr>
-            <w:r>
-              <w:rPr>
-                <w:rFonts w:ascii="Arial" w:hAnsi="Arial" w:cs="Arial"/>
-                <w:sz w:val="22"/>
-                <w:szCs w:val="22"/>
-              </w:rPr>
               <w:t>What data type is slope aspect?</w:t>
             </w:r>
           </w:p>
@@ -10814,7 +10812,6 @@
           <w:sz w:val="22"/>
           <w:szCs w:val="22"/>
         </w:rPr>
-        <w:lastRenderedPageBreak/>
         <w:br w:type="page"/>
       </w:r>
     </w:p>
@@ -12296,7 +12293,6 @@
                 <w:sz w:val="22"/>
                 <w:szCs w:val="22"/>
               </w:rPr>
-              <w:lastRenderedPageBreak/>
               <w:t>5.5.1  Exercise</w:t>
             </w:r>
           </w:p>
@@ -12551,6 +12547,7 @@
                 <w:sz w:val="22"/>
                 <w:szCs w:val="22"/>
               </w:rPr>
+              <w:lastRenderedPageBreak/>
               <w:t>5.6.1  Exercise</w:t>
             </w:r>
           </w:p>
@@ -14647,7 +14644,6 @@
                 <w:sz w:val="22"/>
                 <w:szCs w:val="22"/>
               </w:rPr>
-              <w:lastRenderedPageBreak/>
               <w:t xml:space="preserve">Interpolate model to raster layer  </w:t>
             </w:r>
           </w:p>
@@ -14672,7 +14668,6 @@
                 <w:sz w:val="22"/>
                 <w:szCs w:val="22"/>
               </w:rPr>
-              <w:lastRenderedPageBreak/>
               <w:t>Data provided</w:t>
             </w:r>
           </w:p>
@@ -14762,7 +14757,6 @@
                   <w:sz w:val="22"/>
                   <w:szCs w:val="22"/>
                 </w:rPr>
-                <w:lastRenderedPageBreak/>
                 <w:delText>6.5 Deliver PowerPoint on c</w:delText>
               </w:r>
               <w:r>
@@ -15154,6 +15148,7 @@
                 <w:sz w:val="22"/>
                 <w:szCs w:val="22"/>
               </w:rPr>
+              <w:lastRenderedPageBreak/>
               <w:t>6.</w:t>
             </w:r>
             <w:del w:id="212" w:author="Katey Yoast" w:date="2016-02-09T09:21:00Z">
@@ -15397,7 +15392,6 @@
                 <w:sz w:val="22"/>
                 <w:szCs w:val="22"/>
               </w:rPr>
-              <w:lastRenderedPageBreak/>
               <w:t xml:space="preserve">A. (generates discussion) not necessarily </w:t>
             </w:r>
           </w:p>
@@ -15441,7 +15435,6 @@
                 <w:sz w:val="22"/>
                 <w:szCs w:val="22"/>
               </w:rPr>
-              <w:lastRenderedPageBreak/>
               <w:t>10</w:t>
             </w:r>
           </w:p>
@@ -15462,7 +15455,6 @@
           <w:sz w:val="22"/>
           <w:szCs w:val="22"/>
         </w:rPr>
-        <w:lastRenderedPageBreak/>
         <w:br w:type="page"/>
       </w:r>
     </w:p>
@@ -15993,8 +15985,6 @@
             </w:r>
           </w:p>
         </w:tc>
-        <w:bookmarkStart w:id="216" w:name="_GoBack"/>
-        <w:bookmarkEnd w:id="216"/>
       </w:tr>
     </w:tbl>
     <w:p>
@@ -16191,7 +16181,7 @@
       <w:tr>
         <w:trPr>
           <w:jc w:val="center"/>
-          <w:del w:id="217" w:author="Katey Yoast" w:date="2016-02-09T08:59:00Z"/>
+          <w:del w:id="216" w:author="Katey Yoast" w:date="2016-02-09T08:59:00Z"/>
         </w:trPr>
         <w:tc>
           <w:tcPr>
@@ -16202,13 +16192,13 @@
             <w:pPr>
               <w:spacing w:before="120" w:after="120"/>
               <w:rPr>
-                <w:del w:id="218" w:author="Katey Yoast" w:date="2016-02-09T08:59:00Z"/>
-                <w:rFonts w:ascii="Arial" w:hAnsi="Arial" w:cs="Arial"/>
-                <w:sz w:val="22"/>
-                <w:szCs w:val="22"/>
-              </w:rPr>
-            </w:pPr>
-            <w:del w:id="219" w:author="Katey Yoast" w:date="2016-02-09T08:59:00Z">
+                <w:del w:id="217" w:author="Katey Yoast" w:date="2016-02-09T08:59:00Z"/>
+                <w:rFonts w:ascii="Arial" w:hAnsi="Arial" w:cs="Arial"/>
+                <w:sz w:val="22"/>
+                <w:szCs w:val="22"/>
+              </w:rPr>
+            </w:pPr>
+            <w:del w:id="218" w:author="Katey Yoast" w:date="2016-02-09T08:59:00Z">
               <w:r>
                 <w:rPr>
                   <w:rFonts w:ascii="Arial" w:hAnsi="Arial" w:cs="Arial"/>
@@ -16246,13 +16236,13 @@
             <w:pPr>
               <w:spacing w:before="120" w:after="120"/>
               <w:rPr>
-                <w:del w:id="220" w:author="Katey Yoast" w:date="2016-02-09T08:59:00Z"/>
-                <w:rFonts w:ascii="Arial" w:hAnsi="Arial" w:cs="Arial"/>
-                <w:sz w:val="22"/>
-                <w:szCs w:val="22"/>
-              </w:rPr>
-            </w:pPr>
-            <w:del w:id="221" w:author="Katey Yoast" w:date="2016-02-09T08:59:00Z">
+                <w:del w:id="219" w:author="Katey Yoast" w:date="2016-02-09T08:59:00Z"/>
+                <w:rFonts w:ascii="Arial" w:hAnsi="Arial" w:cs="Arial"/>
+                <w:sz w:val="22"/>
+                <w:szCs w:val="22"/>
+              </w:rPr>
+            </w:pPr>
+            <w:del w:id="220" w:author="Katey Yoast" w:date="2016-02-09T08:59:00Z">
               <w:r>
                 <w:rPr>
                   <w:rFonts w:ascii="Arial" w:hAnsi="Arial" w:cs="Arial"/>
@@ -16267,24 +16257,24 @@
             <w:pPr>
               <w:spacing w:before="120" w:after="120"/>
               <w:rPr>
+                <w:del w:id="221" w:author="Katey Yoast" w:date="2016-02-09T08:59:00Z"/>
+                <w:rFonts w:ascii="Arial" w:hAnsi="Arial" w:cs="Arial"/>
+                <w:sz w:val="22"/>
+                <w:szCs w:val="22"/>
+              </w:rPr>
+            </w:pPr>
+          </w:p>
+          <w:p>
+            <w:pPr>
+              <w:spacing w:before="120" w:after="120"/>
+              <w:rPr>
                 <w:del w:id="222" w:author="Katey Yoast" w:date="2016-02-09T08:59:00Z"/>
                 <w:rFonts w:ascii="Arial" w:hAnsi="Arial" w:cs="Arial"/>
                 <w:sz w:val="22"/>
                 <w:szCs w:val="22"/>
               </w:rPr>
             </w:pPr>
-          </w:p>
-          <w:p>
-            <w:pPr>
-              <w:spacing w:before="120" w:after="120"/>
-              <w:rPr>
-                <w:del w:id="223" w:author="Katey Yoast" w:date="2016-02-09T08:59:00Z"/>
-                <w:rFonts w:ascii="Arial" w:hAnsi="Arial" w:cs="Arial"/>
-                <w:sz w:val="22"/>
-                <w:szCs w:val="22"/>
-              </w:rPr>
-            </w:pPr>
-            <w:del w:id="224" w:author="Katey Yoast" w:date="2016-02-09T08:59:00Z">
+            <w:del w:id="223" w:author="Katey Yoast" w:date="2016-02-09T08:59:00Z">
               <w:r>
                 <w:rPr>
                   <w:rFonts w:ascii="Arial" w:hAnsi="Arial" w:cs="Arial"/>
@@ -16305,13 +16295,13 @@
             <w:pPr>
               <w:spacing w:before="120" w:after="120"/>
               <w:rPr>
-                <w:del w:id="225" w:author="Katey Yoast" w:date="2016-02-09T08:59:00Z"/>
-                <w:rFonts w:ascii="Arial" w:hAnsi="Arial" w:cs="Arial"/>
-                <w:sz w:val="22"/>
-                <w:szCs w:val="22"/>
-              </w:rPr>
-            </w:pPr>
-            <w:del w:id="226" w:author="Katey Yoast" w:date="2016-02-09T08:59:00Z">
+                <w:del w:id="224" w:author="Katey Yoast" w:date="2016-02-09T08:59:00Z"/>
+                <w:rFonts w:ascii="Arial" w:hAnsi="Arial" w:cs="Arial"/>
+                <w:sz w:val="22"/>
+                <w:szCs w:val="22"/>
+              </w:rPr>
+            </w:pPr>
+            <w:del w:id="225" w:author="Katey Yoast" w:date="2016-02-09T08:59:00Z">
               <w:r>
                 <w:rPr>
                   <w:rFonts w:ascii="Arial" w:hAnsi="Arial" w:cs="Arial"/>
@@ -16333,13 +16323,13 @@
               <w:spacing w:before="120" w:after="120"/>
               <w:jc w:val="center"/>
               <w:rPr>
-                <w:del w:id="227" w:author="Katey Yoast" w:date="2016-02-09T08:59:00Z"/>
-                <w:rFonts w:ascii="Arial" w:hAnsi="Arial" w:cs="Arial"/>
-                <w:sz w:val="22"/>
-                <w:szCs w:val="22"/>
-              </w:rPr>
-            </w:pPr>
-            <w:del w:id="228" w:author="Katey Yoast" w:date="2016-02-09T08:59:00Z">
+                <w:del w:id="226" w:author="Katey Yoast" w:date="2016-02-09T08:59:00Z"/>
+                <w:rFonts w:ascii="Arial" w:hAnsi="Arial" w:cs="Arial"/>
+                <w:sz w:val="22"/>
+                <w:szCs w:val="22"/>
+              </w:rPr>
+            </w:pPr>
+            <w:del w:id="227" w:author="Katey Yoast" w:date="2016-02-09T08:59:00Z">
               <w:r>
                 <w:rPr>
                   <w:rFonts w:ascii="Arial" w:hAnsi="Arial" w:cs="Arial"/>
@@ -16378,7 +16368,7 @@
               </w:rPr>
               <w:t>7.</w:t>
             </w:r>
-            <w:del w:id="229" w:author="Katey Yoast" w:date="2016-02-09T09:00:00Z">
+            <w:del w:id="228" w:author="Katey Yoast" w:date="2016-02-09T09:00:00Z">
               <w:r>
                 <w:rPr>
                   <w:rFonts w:ascii="Arial" w:hAnsi="Arial" w:cs="Arial"/>
@@ -16388,7 +16378,7 @@
                 <w:delText>2</w:delText>
               </w:r>
             </w:del>
-            <w:ins w:id="230" w:author="Katey Yoast" w:date="2016-02-09T09:00:00Z">
+            <w:ins w:id="229" w:author="Katey Yoast" w:date="2016-02-09T09:00:00Z">
               <w:r>
                 <w:rPr>
                   <w:rFonts w:ascii="Arial" w:hAnsi="Arial" w:cs="Arial"/>
@@ -16558,7 +16548,7 @@
               </w:rPr>
               <w:t>7.</w:t>
             </w:r>
-            <w:ins w:id="231" w:author="Katey Yoast" w:date="2016-02-09T09:00:00Z">
+            <w:ins w:id="230" w:author="Katey Yoast" w:date="2016-02-09T09:00:00Z">
               <w:r>
                 <w:rPr>
                   <w:rFonts w:ascii="Arial" w:hAnsi="Arial" w:cs="Arial"/>
@@ -16568,7 +16558,7 @@
                 <w:t xml:space="preserve">2 </w:t>
               </w:r>
             </w:ins>
-            <w:del w:id="232" w:author="Katey Yoast" w:date="2016-02-09T09:00:00Z">
+            <w:del w:id="231" w:author="Katey Yoast" w:date="2016-02-09T09:00:00Z">
               <w:r>
                 <w:rPr>
                   <w:rFonts w:ascii="Arial" w:hAnsi="Arial" w:cs="Arial"/>
@@ -16733,7 +16723,7 @@
               </w:rPr>
               <w:t>7.</w:t>
             </w:r>
-            <w:ins w:id="233" w:author="Katey Yoast" w:date="2016-02-09T09:00:00Z">
+            <w:ins w:id="232" w:author="Katey Yoast" w:date="2016-02-09T09:00:00Z">
               <w:r>
                 <w:rPr>
                   <w:rFonts w:ascii="Arial" w:hAnsi="Arial" w:cs="Arial"/>
@@ -16743,7 +16733,7 @@
                 <w:t>3</w:t>
               </w:r>
             </w:ins>
-            <w:del w:id="234" w:author="Katey Yoast" w:date="2016-02-09T09:00:00Z">
+            <w:del w:id="233" w:author="Katey Yoast" w:date="2016-02-09T09:00:00Z">
               <w:r>
                 <w:rPr>
                   <w:rFonts w:ascii="Arial" w:hAnsi="Arial" w:cs="Arial"/>
@@ -16913,7 +16903,7 @@
               </w:rPr>
               <w:t>7.</w:t>
             </w:r>
-            <w:ins w:id="235" w:author="Katey Yoast" w:date="2016-02-09T09:00:00Z">
+            <w:ins w:id="234" w:author="Katey Yoast" w:date="2016-02-09T09:00:00Z">
               <w:r>
                 <w:rPr>
                   <w:rFonts w:ascii="Arial" w:hAnsi="Arial" w:cs="Arial"/>
@@ -16923,7 +16913,7 @@
                 <w:t>3</w:t>
               </w:r>
             </w:ins>
-            <w:del w:id="236" w:author="Katey Yoast" w:date="2016-02-09T09:00:00Z">
+            <w:del w:id="235" w:author="Katey Yoast" w:date="2016-02-09T09:00:00Z">
               <w:r>
                 <w:rPr>
                   <w:rFonts w:ascii="Arial" w:hAnsi="Arial" w:cs="Arial"/>
@@ -17033,7 +17023,6 @@
                 <w:sz w:val="22"/>
                 <w:szCs w:val="22"/>
               </w:rPr>
-              <w:lastRenderedPageBreak/>
               <w:t>Interpolate model to raster</w:t>
             </w:r>
             <w:r>
@@ -17074,7 +17063,6 @@
                 <w:sz w:val="22"/>
                 <w:szCs w:val="22"/>
               </w:rPr>
-              <w:lastRenderedPageBreak/>
               <w:t>Use common data set</w:t>
             </w:r>
           </w:p>
@@ -17167,10 +17155,9 @@
                 <w:sz w:val="22"/>
                 <w:szCs w:val="22"/>
               </w:rPr>
-              <w:lastRenderedPageBreak/>
               <w:t>7.</w:t>
             </w:r>
-            <w:ins w:id="237" w:author="Katey Yoast" w:date="2016-02-09T09:00:00Z">
+            <w:ins w:id="236" w:author="Katey Yoast" w:date="2016-02-09T09:00:00Z">
               <w:r>
                 <w:rPr>
                   <w:rFonts w:ascii="Arial" w:hAnsi="Arial" w:cs="Arial"/>
@@ -17181,7 +17168,7 @@
                 <w:t>4</w:t>
               </w:r>
             </w:ins>
-            <w:del w:id="238" w:author="Katey Yoast" w:date="2016-02-09T09:00:00Z">
+            <w:del w:id="237" w:author="Katey Yoast" w:date="2016-02-09T09:00:00Z">
               <w:r>
                 <w:rPr>
                   <w:rFonts w:ascii="Arial" w:hAnsi="Arial" w:cs="Arial"/>
@@ -17275,6 +17262,7 @@
                 <w:sz w:val="22"/>
                 <w:szCs w:val="22"/>
               </w:rPr>
+              <w:lastRenderedPageBreak/>
               <w:t>Name some advantages of this technique.</w:t>
             </w:r>
           </w:p>
@@ -17368,6 +17356,7 @@
                 <w:sz w:val="22"/>
                 <w:szCs w:val="22"/>
               </w:rPr>
+              <w:lastRenderedPageBreak/>
               <w:t>10</w:t>
             </w:r>
           </w:p>
@@ -18432,7 +18421,17 @@
                 <w:sz w:val="22"/>
                 <w:szCs w:val="22"/>
               </w:rPr>
-              <w:t>8.3 Open with the question</w:t>
+              <w:t>8.3 Open with the que</w:t>
+            </w:r>
+            <w:bookmarkStart w:id="238" w:name="_GoBack"/>
+            <w:bookmarkEnd w:id="238"/>
+            <w:r>
+              <w:rPr>
+                <w:rFonts w:ascii="Arial" w:hAnsi="Arial" w:cs="Arial"/>
+                <w:sz w:val="22"/>
+                <w:szCs w:val="22"/>
+              </w:rPr>
+              <w:t>stion</w:t>
             </w:r>
           </w:p>
         </w:tc>
@@ -18526,8 +18525,28 @@
                 <w:sz w:val="22"/>
                 <w:szCs w:val="22"/>
               </w:rPr>
-              <w:t>8.4 Deliver PowerPoint on create and evaluate a classification tree model in R.</w:t>
-            </w:r>
+              <w:t xml:space="preserve">8.4 Deliver PowerPoint on </w:t>
+            </w:r>
+            <w:del w:id="239" w:author="Katey Yoast" w:date="2016-02-09T14:06:00Z">
+              <w:r>
+                <w:rPr>
+                  <w:rFonts w:ascii="Arial" w:hAnsi="Arial" w:cs="Arial"/>
+                  <w:sz w:val="22"/>
+                  <w:szCs w:val="22"/>
+                </w:rPr>
+                <w:delText>create and evaluate a classification tree model in R.</w:delText>
+              </w:r>
+            </w:del>
+            <w:ins w:id="240" w:author="Katey Yoast" w:date="2016-02-09T15:33:00Z">
+              <w:r>
+                <w:rPr>
+                  <w:rFonts w:ascii="Arial" w:hAnsi="Arial" w:cs="Arial"/>
+                  <w:sz w:val="22"/>
+                  <w:szCs w:val="22"/>
+                </w:rPr>
+                <w:t>creating and evaluating CART models in R.</w:t>
+              </w:r>
+            </w:ins>
           </w:p>
         </w:tc>
         <w:tc>
@@ -18694,7 +18713,45 @@
                 <w:sz w:val="22"/>
                 <w:szCs w:val="22"/>
               </w:rPr>
-              <w:t>classification tree</w:t>
+              <w:t xml:space="preserve">classification </w:t>
+            </w:r>
+            <w:ins w:id="241" w:author="Katey Yoast" w:date="2016-02-09T14:07:00Z">
+              <w:r>
+                <w:rPr>
+                  <w:rFonts w:ascii="Arial" w:hAnsi="Arial" w:cs="Arial"/>
+                  <w:sz w:val="22"/>
+                  <w:szCs w:val="22"/>
+                </w:rPr>
+                <w:t xml:space="preserve">and </w:t>
+              </w:r>
+            </w:ins>
+            <w:ins w:id="242" w:author="Katey Yoast" w:date="2016-02-09T14:13:00Z">
+              <w:r>
+                <w:rPr>
+                  <w:rFonts w:ascii="Arial" w:hAnsi="Arial" w:cs="Arial"/>
+                  <w:sz w:val="22"/>
+                  <w:szCs w:val="22"/>
+                </w:rPr>
+                <w:t xml:space="preserve">a </w:t>
+              </w:r>
+            </w:ins>
+            <w:ins w:id="243" w:author="Katey Yoast" w:date="2016-02-09T14:07:00Z">
+              <w:r>
+                <w:rPr>
+                  <w:rFonts w:ascii="Arial" w:hAnsi="Arial" w:cs="Arial"/>
+                  <w:sz w:val="22"/>
+                  <w:szCs w:val="22"/>
+                </w:rPr>
+                <w:t xml:space="preserve">regression </w:t>
+              </w:r>
+            </w:ins>
+            <w:r>
+              <w:rPr>
+                <w:rFonts w:ascii="Arial" w:hAnsi="Arial" w:cs="Arial"/>
+                <w:sz w:val="22"/>
+                <w:szCs w:val="22"/>
+              </w:rPr>
+              <w:t>tree</w:t>
             </w:r>
             <w:r>
               <w:rPr>
@@ -18704,6 +18761,16 @@
               </w:rPr>
               <w:t xml:space="preserve"> model</w:t>
             </w:r>
+            <w:ins w:id="244" w:author="Katey Yoast" w:date="2016-02-09T14:09:00Z">
+              <w:r>
+                <w:rPr>
+                  <w:rFonts w:ascii="Arial" w:hAnsi="Arial" w:cs="Arial"/>
+                  <w:sz w:val="22"/>
+                  <w:szCs w:val="22"/>
+                </w:rPr>
+                <w:t xml:space="preserve"> using rpart</w:t>
+              </w:r>
+            </w:ins>
           </w:p>
           <w:p>
             <w:pPr>
@@ -18749,60 +18816,63 @@
             <w:pPr>
               <w:spacing w:before="120" w:after="120"/>
               <w:rPr>
-                <w:rFonts w:ascii="Arial" w:hAnsi="Arial" w:cs="Arial"/>
-                <w:sz w:val="22"/>
-                <w:szCs w:val="22"/>
-              </w:rPr>
-            </w:pPr>
-            <w:r>
-              <w:rPr>
-                <w:rFonts w:ascii="Arial" w:hAnsi="Arial" w:cs="Arial"/>
-                <w:sz w:val="22"/>
-                <w:szCs w:val="22"/>
-              </w:rPr>
-              <w:t xml:space="preserve">-  </w:t>
-            </w:r>
-            <w:r>
-              <w:rPr>
-                <w:rFonts w:ascii="Arial" w:hAnsi="Arial" w:cs="Arial"/>
-                <w:sz w:val="22"/>
-                <w:szCs w:val="22"/>
-              </w:rPr>
-              <w:t xml:space="preserve">  </w:t>
-            </w:r>
-            <w:r>
-              <w:rPr>
-                <w:rFonts w:ascii="Arial" w:hAnsi="Arial" w:cs="Arial"/>
-                <w:sz w:val="22"/>
-                <w:szCs w:val="22"/>
-              </w:rPr>
-              <w:t>Interpolate model to raster</w:t>
-            </w:r>
-            <w:r>
-              <w:rPr>
-                <w:rFonts w:ascii="Arial" w:hAnsi="Arial" w:cs="Arial"/>
-                <w:sz w:val="22"/>
-                <w:szCs w:val="22"/>
-              </w:rPr>
-              <w:br/>
-              <w:t xml:space="preserve">  </w:t>
-            </w:r>
-            <w:r>
-              <w:rPr>
-                <w:rFonts w:ascii="Arial" w:hAnsi="Arial" w:cs="Arial"/>
-                <w:sz w:val="22"/>
-                <w:szCs w:val="22"/>
-              </w:rPr>
-              <w:t xml:space="preserve">  </w:t>
-            </w:r>
-            <w:r>
-              <w:rPr>
-                <w:rFonts w:ascii="Arial" w:hAnsi="Arial" w:cs="Arial"/>
-                <w:sz w:val="22"/>
-                <w:szCs w:val="22"/>
-              </w:rPr>
-              <w:t xml:space="preserve"> layer  </w:t>
-            </w:r>
+                <w:del w:id="245" w:author="Katey Yoast" w:date="2016-02-09T15:24:00Z"/>
+                <w:rFonts w:ascii="Arial" w:hAnsi="Arial" w:cs="Arial"/>
+                <w:sz w:val="22"/>
+                <w:szCs w:val="22"/>
+              </w:rPr>
+            </w:pPr>
+            <w:del w:id="246" w:author="Katey Yoast" w:date="2016-02-09T15:24:00Z">
+              <w:r>
+                <w:rPr>
+                  <w:rFonts w:ascii="Arial" w:hAnsi="Arial" w:cs="Arial"/>
+                  <w:sz w:val="22"/>
+                  <w:szCs w:val="22"/>
+                </w:rPr>
+                <w:delText xml:space="preserve">-  </w:delText>
+              </w:r>
+              <w:r>
+                <w:rPr>
+                  <w:rFonts w:ascii="Arial" w:hAnsi="Arial" w:cs="Arial"/>
+                  <w:sz w:val="22"/>
+                  <w:szCs w:val="22"/>
+                </w:rPr>
+                <w:delText xml:space="preserve">  </w:delText>
+              </w:r>
+              <w:r>
+                <w:rPr>
+                  <w:rFonts w:ascii="Arial" w:hAnsi="Arial" w:cs="Arial"/>
+                  <w:sz w:val="22"/>
+                  <w:szCs w:val="22"/>
+                </w:rPr>
+                <w:delText>Interpolate model to raster</w:delText>
+              </w:r>
+              <w:r>
+                <w:rPr>
+                  <w:rFonts w:ascii="Arial" w:hAnsi="Arial" w:cs="Arial"/>
+                  <w:sz w:val="22"/>
+                  <w:szCs w:val="22"/>
+                </w:rPr>
+                <w:br/>
+                <w:delText xml:space="preserve">  </w:delText>
+              </w:r>
+              <w:r>
+                <w:rPr>
+                  <w:rFonts w:ascii="Arial" w:hAnsi="Arial" w:cs="Arial"/>
+                  <w:sz w:val="22"/>
+                  <w:szCs w:val="22"/>
+                </w:rPr>
+                <w:delText xml:space="preserve">  </w:delText>
+              </w:r>
+              <w:r>
+                <w:rPr>
+                  <w:rFonts w:ascii="Arial" w:hAnsi="Arial" w:cs="Arial"/>
+                  <w:sz w:val="22"/>
+                  <w:szCs w:val="22"/>
+                </w:rPr>
+                <w:delText xml:space="preserve"> layer  </w:delText>
+              </w:r>
+            </w:del>
           </w:p>
           <w:p>
             <w:pPr>
@@ -18927,7 +18997,6 @@
                 <w:sz w:val="22"/>
                 <w:szCs w:val="22"/>
               </w:rPr>
-              <w:lastRenderedPageBreak/>
               <w:t>8.5 Deliver PowerPoint on c</w:t>
             </w:r>
             <w:r>
@@ -18936,7 +19005,99 @@
                 <w:sz w:val="22"/>
                 <w:szCs w:val="22"/>
               </w:rPr>
-              <w:t>reate and evaluate a random forest model in R.</w:t>
+              <w:t>reat</w:t>
+            </w:r>
+            <w:ins w:id="247" w:author="Katey Yoast" w:date="2016-02-09T15:33:00Z">
+              <w:r>
+                <w:rPr>
+                  <w:rFonts w:ascii="Arial" w:hAnsi="Arial" w:cs="Arial"/>
+                  <w:sz w:val="22"/>
+                  <w:szCs w:val="22"/>
+                </w:rPr>
+                <w:t>ing</w:t>
+              </w:r>
+            </w:ins>
+            <w:del w:id="248" w:author="Katey Yoast" w:date="2016-02-09T15:33:00Z">
+              <w:r>
+                <w:rPr>
+                  <w:rFonts w:ascii="Arial" w:hAnsi="Arial" w:cs="Arial"/>
+                  <w:sz w:val="22"/>
+                  <w:szCs w:val="22"/>
+                </w:rPr>
+                <w:delText>e</w:delText>
+              </w:r>
+            </w:del>
+            <w:r>
+              <w:rPr>
+                <w:rFonts w:ascii="Arial" w:hAnsi="Arial" w:cs="Arial"/>
+                <w:sz w:val="22"/>
+                <w:szCs w:val="22"/>
+              </w:rPr>
+              <w:t xml:space="preserve"> and evaluat</w:t>
+            </w:r>
+            <w:ins w:id="249" w:author="Katey Yoast" w:date="2016-02-09T15:33:00Z">
+              <w:r>
+                <w:rPr>
+                  <w:rFonts w:ascii="Arial" w:hAnsi="Arial" w:cs="Arial"/>
+                  <w:sz w:val="22"/>
+                  <w:szCs w:val="22"/>
+                </w:rPr>
+                <w:t>ing</w:t>
+              </w:r>
+            </w:ins>
+            <w:del w:id="250" w:author="Katey Yoast" w:date="2016-02-09T15:33:00Z">
+              <w:r>
+                <w:rPr>
+                  <w:rFonts w:ascii="Arial" w:hAnsi="Arial" w:cs="Arial"/>
+                  <w:sz w:val="22"/>
+                  <w:szCs w:val="22"/>
+                </w:rPr>
+                <w:delText>e</w:delText>
+              </w:r>
+            </w:del>
+            <w:r>
+              <w:rPr>
+                <w:rFonts w:ascii="Arial" w:hAnsi="Arial" w:cs="Arial"/>
+                <w:sz w:val="22"/>
+                <w:szCs w:val="22"/>
+              </w:rPr>
+              <w:t xml:space="preserve"> </w:t>
+            </w:r>
+            <w:del w:id="251" w:author="Katey Yoast" w:date="2016-02-09T15:33:00Z">
+              <w:r>
+                <w:rPr>
+                  <w:rFonts w:ascii="Arial" w:hAnsi="Arial" w:cs="Arial"/>
+                  <w:sz w:val="22"/>
+                  <w:szCs w:val="22"/>
+                </w:rPr>
+                <w:delText xml:space="preserve">a </w:delText>
+              </w:r>
+            </w:del>
+            <w:r>
+              <w:rPr>
+                <w:rFonts w:ascii="Arial" w:hAnsi="Arial" w:cs="Arial"/>
+                <w:sz w:val="22"/>
+                <w:szCs w:val="22"/>
+              </w:rPr>
+              <w:t>random forest model</w:t>
+            </w:r>
+            <w:ins w:id="252" w:author="Katey Yoast" w:date="2016-02-09T15:33:00Z">
+              <w:r>
+                <w:rPr>
+                  <w:rFonts w:ascii="Arial" w:hAnsi="Arial" w:cs="Arial"/>
+                  <w:sz w:val="22"/>
+                  <w:szCs w:val="22"/>
+                </w:rPr>
+                <w:t>s</w:t>
+              </w:r>
+            </w:ins>
+            <w:r>
+              <w:rPr>
+                <w:rFonts w:ascii="Arial" w:hAnsi="Arial" w:cs="Arial"/>
+                <w:sz w:val="22"/>
+                <w:szCs w:val="22"/>
+              </w:rPr>
+              <w:t xml:space="preserve"> in R.</w:t>
             </w:r>
           </w:p>
         </w:tc>
@@ -19048,6 +19209,7 @@
                 <w:sz w:val="22"/>
                 <w:szCs w:val="22"/>
               </w:rPr>
+              <w:lastRenderedPageBreak/>
               <w:t>8.5.1 Exercise</w:t>
             </w:r>
           </w:p>
@@ -19114,14 +19276,34 @@
               </w:rPr>
               <w:t xml:space="preserve"> </w:t>
             </w:r>
-            <w:r>
-              <w:rPr>
-                <w:rFonts w:ascii="Arial" w:hAnsi="Arial" w:cs="Arial"/>
-                <w:sz w:val="22"/>
-                <w:szCs w:val="22"/>
-              </w:rPr>
-              <w:t xml:space="preserve">classification </w:t>
-            </w:r>
+            <w:del w:id="253" w:author="Katey Yoast" w:date="2016-02-09T15:24:00Z">
+              <w:r>
+                <w:rPr>
+                  <w:rFonts w:ascii="Arial" w:hAnsi="Arial" w:cs="Arial"/>
+                  <w:sz w:val="22"/>
+                  <w:szCs w:val="22"/>
+                </w:rPr>
+                <w:delText xml:space="preserve">classification </w:delText>
+              </w:r>
+            </w:del>
+            <w:ins w:id="254" w:author="Katey Yoast" w:date="2016-02-09T15:24:00Z">
+              <w:r>
+                <w:rPr>
+                  <w:rFonts w:ascii="Arial" w:hAnsi="Arial" w:cs="Arial"/>
+                  <w:sz w:val="22"/>
+                  <w:szCs w:val="22"/>
+                </w:rPr>
+                <w:t>regression</w:t>
+              </w:r>
+              <w:r>
+                <w:rPr>
+                  <w:rFonts w:ascii="Arial" w:hAnsi="Arial" w:cs="Arial"/>
+                  <w:sz w:val="22"/>
+                  <w:szCs w:val="22"/>
+                </w:rPr>
+                <w:t xml:space="preserve"> </w:t>
+              </w:r>
+            </w:ins>
             <w:r>
               <w:rPr>
                 <w:rFonts w:ascii="Arial" w:hAnsi="Arial" w:cs="Arial"/>
@@ -19192,71 +19374,73 @@
                 <w:szCs w:val="22"/>
               </w:rPr>
             </w:pPr>
-            <w:r>
-              <w:rPr>
-                <w:rFonts w:ascii="Arial" w:hAnsi="Arial" w:cs="Arial"/>
-                <w:sz w:val="22"/>
-                <w:szCs w:val="22"/>
-              </w:rPr>
-              <w:t xml:space="preserve">- </w:t>
-            </w:r>
-            <w:r>
-              <w:rPr>
-                <w:rFonts w:ascii="Arial" w:hAnsi="Arial" w:cs="Arial"/>
-                <w:sz w:val="22"/>
-                <w:szCs w:val="22"/>
-              </w:rPr>
-              <w:t xml:space="preserve">  </w:t>
-            </w:r>
-            <w:r>
-              <w:rPr>
-                <w:rFonts w:ascii="Arial" w:hAnsi="Arial" w:cs="Arial"/>
-                <w:sz w:val="22"/>
-                <w:szCs w:val="22"/>
-              </w:rPr>
-              <w:t xml:space="preserve"> </w:t>
-            </w:r>
-            <w:r>
-              <w:rPr>
-                <w:rFonts w:ascii="Arial" w:hAnsi="Arial" w:cs="Arial"/>
-                <w:sz w:val="22"/>
-                <w:szCs w:val="22"/>
-              </w:rPr>
-              <w:t>Interpolate model to raster</w:t>
-            </w:r>
-            <w:r>
-              <w:rPr>
-                <w:rFonts w:ascii="Arial" w:hAnsi="Arial" w:cs="Arial"/>
-                <w:sz w:val="22"/>
-                <w:szCs w:val="22"/>
-              </w:rPr>
-              <w:br/>
-              <w:t xml:space="preserve">  </w:t>
-            </w:r>
-            <w:r>
-              <w:rPr>
-                <w:rFonts w:ascii="Arial" w:hAnsi="Arial" w:cs="Arial"/>
-                <w:sz w:val="22"/>
-                <w:szCs w:val="22"/>
-              </w:rPr>
-              <w:t xml:space="preserve"> </w:t>
-            </w:r>
-            <w:r>
-              <w:rPr>
-                <w:rFonts w:ascii="Arial" w:hAnsi="Arial" w:cs="Arial"/>
-                <w:sz w:val="22"/>
-                <w:szCs w:val="22"/>
-              </w:rPr>
-              <w:t xml:space="preserve">  </w:t>
-            </w:r>
-            <w:r>
-              <w:rPr>
-                <w:rFonts w:ascii="Arial" w:hAnsi="Arial" w:cs="Arial"/>
-                <w:sz w:val="22"/>
-                <w:szCs w:val="22"/>
-              </w:rPr>
-              <w:t xml:space="preserve">layer  </w:t>
-            </w:r>
+            <w:del w:id="255" w:author="Katey Yoast" w:date="2016-02-09T15:24:00Z">
+              <w:r>
+                <w:rPr>
+                  <w:rFonts w:ascii="Arial" w:hAnsi="Arial" w:cs="Arial"/>
+                  <w:sz w:val="22"/>
+                  <w:szCs w:val="22"/>
+                </w:rPr>
+                <w:delText xml:space="preserve">- </w:delText>
+              </w:r>
+              <w:r>
+                <w:rPr>
+                  <w:rFonts w:ascii="Arial" w:hAnsi="Arial" w:cs="Arial"/>
+                  <w:sz w:val="22"/>
+                  <w:szCs w:val="22"/>
+                </w:rPr>
+                <w:delText xml:space="preserve">  </w:delText>
+              </w:r>
+              <w:r>
+                <w:rPr>
+                  <w:rFonts w:ascii="Arial" w:hAnsi="Arial" w:cs="Arial"/>
+                  <w:sz w:val="22"/>
+                  <w:szCs w:val="22"/>
+                </w:rPr>
+                <w:delText xml:space="preserve"> </w:delText>
+              </w:r>
+              <w:r>
+                <w:rPr>
+                  <w:rFonts w:ascii="Arial" w:hAnsi="Arial" w:cs="Arial"/>
+                  <w:sz w:val="22"/>
+                  <w:szCs w:val="22"/>
+                </w:rPr>
+                <w:delText>Interpolate model to raster</w:delText>
+              </w:r>
+              <w:r>
+                <w:rPr>
+                  <w:rFonts w:ascii="Arial" w:hAnsi="Arial" w:cs="Arial"/>
+                  <w:sz w:val="22"/>
+                  <w:szCs w:val="22"/>
+                </w:rPr>
+                <w:br/>
+                <w:delText xml:space="preserve">  </w:delText>
+              </w:r>
+              <w:r>
+                <w:rPr>
+                  <w:rFonts w:ascii="Arial" w:hAnsi="Arial" w:cs="Arial"/>
+                  <w:sz w:val="22"/>
+                  <w:szCs w:val="22"/>
+                </w:rPr>
+                <w:delText xml:space="preserve"> </w:delText>
+              </w:r>
+              <w:r>
+                <w:rPr>
+                  <w:rFonts w:ascii="Arial" w:hAnsi="Arial" w:cs="Arial"/>
+                  <w:sz w:val="22"/>
+                  <w:szCs w:val="22"/>
+                </w:rPr>
+                <w:delText xml:space="preserve">  </w:delText>
+              </w:r>
+              <w:r>
+                <w:rPr>
+                  <w:rFonts w:ascii="Arial" w:hAnsi="Arial" w:cs="Arial"/>
+                  <w:sz w:val="22"/>
+                  <w:szCs w:val="22"/>
+                </w:rPr>
+                <w:delText xml:space="preserve">layer  </w:delText>
+              </w:r>
+            </w:del>
           </w:p>
         </w:tc>
         <w:tc>
@@ -19309,14 +19493,16 @@
                 <w:szCs w:val="22"/>
               </w:rPr>
             </w:pPr>
-            <w:r>
-              <w:rPr>
-                <w:rFonts w:ascii="Arial" w:hAnsi="Arial" w:cs="Arial"/>
-                <w:sz w:val="22"/>
-                <w:szCs w:val="22"/>
-              </w:rPr>
-              <w:t>Mention output parameters (class vs. prob.)</w:t>
-            </w:r>
+            <w:del w:id="256" w:author="Katey Yoast" w:date="2016-02-09T14:13:00Z">
+              <w:r>
+                <w:rPr>
+                  <w:rFonts w:ascii="Arial" w:hAnsi="Arial" w:cs="Arial"/>
+                  <w:sz w:val="22"/>
+                  <w:szCs w:val="22"/>
+                </w:rPr>
+                <w:delText>Mention output parameters (class vs. prob.)</w:delText>
+              </w:r>
+            </w:del>
           </w:p>
         </w:tc>
         <w:tc>
@@ -19334,14 +19520,34 @@
                 <w:szCs w:val="22"/>
               </w:rPr>
             </w:pPr>
-            <w:r>
-              <w:rPr>
-                <w:rFonts w:ascii="Arial" w:hAnsi="Arial" w:cs="Arial"/>
-                <w:sz w:val="22"/>
-                <w:szCs w:val="22"/>
-              </w:rPr>
-              <w:t>15</w:t>
-            </w:r>
+            <w:del w:id="257" w:author="Katey Yoast" w:date="2016-02-09T15:31:00Z">
+              <w:r>
+                <w:rPr>
+                  <w:rFonts w:ascii="Arial" w:hAnsi="Arial" w:cs="Arial"/>
+                  <w:sz w:val="22"/>
+                  <w:szCs w:val="22"/>
+                </w:rPr>
+                <w:delText>15</w:delText>
+              </w:r>
+            </w:del>
+            <w:ins w:id="258" w:author="Katey Yoast" w:date="2016-02-09T15:31:00Z">
+              <w:r>
+                <w:rPr>
+                  <w:rFonts w:ascii="Arial" w:hAnsi="Arial" w:cs="Arial"/>
+                  <w:sz w:val="22"/>
+                  <w:szCs w:val="22"/>
+                </w:rPr>
+                <w:t>1</w:t>
+              </w:r>
+              <w:r>
+                <w:rPr>
+                  <w:rFonts w:ascii="Arial" w:hAnsi="Arial" w:cs="Arial"/>
+                  <w:sz w:val="22"/>
+                  <w:szCs w:val="22"/>
+                </w:rPr>
+                <w:t>0</w:t>
+              </w:r>
+            </w:ins>
           </w:p>
         </w:tc>
       </w:tr>
@@ -19406,51 +19612,54 @@
               <w:spacing w:before="120" w:after="120"/>
               <w:ind w:left="334"/>
               <w:rPr>
-                <w:rFonts w:ascii="Arial" w:hAnsi="Arial" w:cs="Arial"/>
-                <w:sz w:val="22"/>
-                <w:szCs w:val="22"/>
-              </w:rPr>
-            </w:pPr>
-            <w:r>
-              <w:rPr>
-                <w:rFonts w:ascii="Arial" w:hAnsi="Arial" w:cs="Arial"/>
-                <w:sz w:val="22"/>
-                <w:szCs w:val="22"/>
-              </w:rPr>
-              <w:t xml:space="preserve">Create a </w:t>
-            </w:r>
-            <w:r>
-              <w:rPr>
-                <w:rFonts w:ascii="Arial" w:hAnsi="Arial" w:cs="Arial"/>
-                <w:sz w:val="22"/>
-                <w:szCs w:val="22"/>
-              </w:rPr>
-              <w:t>random forest</w:t>
-            </w:r>
-            <w:r>
-              <w:rPr>
-                <w:rFonts w:ascii="Arial" w:hAnsi="Arial" w:cs="Arial"/>
-                <w:sz w:val="22"/>
-                <w:szCs w:val="22"/>
-              </w:rPr>
-              <w:t xml:space="preserve"> </w:t>
-            </w:r>
-            <w:r>
-              <w:rPr>
-                <w:rFonts w:ascii="Arial" w:hAnsi="Arial" w:cs="Arial"/>
-                <w:sz w:val="22"/>
-                <w:szCs w:val="22"/>
-              </w:rPr>
-              <w:t xml:space="preserve">regression </w:t>
-            </w:r>
-            <w:r>
-              <w:rPr>
-                <w:rFonts w:ascii="Arial" w:hAnsi="Arial" w:cs="Arial"/>
-                <w:sz w:val="22"/>
-                <w:szCs w:val="22"/>
-              </w:rPr>
-              <w:t>model</w:t>
-            </w:r>
+                <w:del w:id="259" w:author="Katey Yoast" w:date="2016-02-09T15:24:00Z"/>
+                <w:rFonts w:ascii="Arial" w:hAnsi="Arial" w:cs="Arial"/>
+                <w:sz w:val="22"/>
+                <w:szCs w:val="22"/>
+              </w:rPr>
+            </w:pPr>
+            <w:del w:id="260" w:author="Katey Yoast" w:date="2016-02-09T15:24:00Z">
+              <w:r>
+                <w:rPr>
+                  <w:rFonts w:ascii="Arial" w:hAnsi="Arial" w:cs="Arial"/>
+                  <w:sz w:val="22"/>
+                  <w:szCs w:val="22"/>
+                </w:rPr>
+                <w:delText xml:space="preserve">Create a </w:delText>
+              </w:r>
+              <w:r>
+                <w:rPr>
+                  <w:rFonts w:ascii="Arial" w:hAnsi="Arial" w:cs="Arial"/>
+                  <w:sz w:val="22"/>
+                  <w:szCs w:val="22"/>
+                </w:rPr>
+                <w:delText>random forest</w:delText>
+              </w:r>
+              <w:r>
+                <w:rPr>
+                  <w:rFonts w:ascii="Arial" w:hAnsi="Arial" w:cs="Arial"/>
+                  <w:sz w:val="22"/>
+                  <w:szCs w:val="22"/>
+                </w:rPr>
+                <w:delText xml:space="preserve"> </w:delText>
+              </w:r>
+              <w:r>
+                <w:rPr>
+                  <w:rFonts w:ascii="Arial" w:hAnsi="Arial" w:cs="Arial"/>
+                  <w:sz w:val="22"/>
+                  <w:szCs w:val="22"/>
+                </w:rPr>
+                <w:delText xml:space="preserve">regression </w:delText>
+              </w:r>
+              <w:r>
+                <w:rPr>
+                  <w:rFonts w:ascii="Arial" w:hAnsi="Arial" w:cs="Arial"/>
+                  <w:sz w:val="22"/>
+                  <w:szCs w:val="22"/>
+                </w:rPr>
+                <w:delText>model</w:delText>
+              </w:r>
+            </w:del>
           </w:p>
           <w:p>
             <w:pPr>
@@ -19462,39 +19671,43 @@
               <w:spacing w:before="120" w:after="120"/>
               <w:ind w:left="334"/>
               <w:rPr>
-                <w:rFonts w:ascii="Arial" w:hAnsi="Arial" w:cs="Arial"/>
-                <w:sz w:val="22"/>
-                <w:szCs w:val="22"/>
-              </w:rPr>
-            </w:pPr>
-            <w:r>
-              <w:rPr>
-                <w:rFonts w:ascii="Arial" w:hAnsi="Arial" w:cs="Arial"/>
-                <w:sz w:val="22"/>
-                <w:szCs w:val="22"/>
-              </w:rPr>
-              <w:t xml:space="preserve">Report </w:t>
-            </w:r>
-            <w:r>
-              <w:rPr>
-                <w:rFonts w:ascii="Arial" w:hAnsi="Arial" w:cs="Arial"/>
-                <w:sz w:val="22"/>
-                <w:szCs w:val="22"/>
-              </w:rPr>
-              <w:t>summary</w:t>
-            </w:r>
-            <w:r>
-              <w:rPr>
-                <w:rFonts w:ascii="Arial" w:hAnsi="Arial" w:cs="Arial"/>
-                <w:sz w:val="22"/>
-                <w:szCs w:val="22"/>
-              </w:rPr>
-              <w:t xml:space="preserve"> statistics</w:t>
-            </w:r>
-          </w:p>
-          <w:p>
-            <w:pPr>
-              <w:spacing w:before="120" w:after="120"/>
+                <w:del w:id="261" w:author="Katey Yoast" w:date="2016-02-09T15:24:00Z"/>
+                <w:rFonts w:ascii="Arial" w:hAnsi="Arial" w:cs="Arial"/>
+                <w:sz w:val="22"/>
+                <w:szCs w:val="22"/>
+              </w:rPr>
+            </w:pPr>
+            <w:del w:id="262" w:author="Katey Yoast" w:date="2016-02-09T15:24:00Z">
+              <w:r>
+                <w:rPr>
+                  <w:rFonts w:ascii="Arial" w:hAnsi="Arial" w:cs="Arial"/>
+                  <w:sz w:val="22"/>
+                  <w:szCs w:val="22"/>
+                </w:rPr>
+                <w:delText xml:space="preserve">Report </w:delText>
+              </w:r>
+              <w:r>
+                <w:rPr>
+                  <w:rFonts w:ascii="Arial" w:hAnsi="Arial" w:cs="Arial"/>
+                  <w:sz w:val="22"/>
+                  <w:szCs w:val="22"/>
+                </w:rPr>
+                <w:delText>summary</w:delText>
+              </w:r>
+              <w:r>
+                <w:rPr>
+                  <w:rFonts w:ascii="Arial" w:hAnsi="Arial" w:cs="Arial"/>
+                  <w:sz w:val="22"/>
+                  <w:szCs w:val="22"/>
+                </w:rPr>
+                <w:delText xml:space="preserve"> statistics</w:delText>
+              </w:r>
+            </w:del>
+          </w:p>
+          <w:p>
+            <w:pPr>
+              <w:spacing w:before="120" w:after="120"/>
+              <w:ind w:left="334" w:hanging="360"/>
               <w:rPr>
                 <w:rFonts w:ascii="Arial" w:hAnsi="Arial" w:cs="Arial"/>
                 <w:sz w:val="22"/>
@@ -19523,40 +19736,154 @@
                 <w:sz w:val="22"/>
                 <w:szCs w:val="22"/>
               </w:rPr>
-              <w:t>Interpolate model to raster</w:t>
-            </w:r>
-            <w:r>
-              <w:rPr>
-                <w:rFonts w:ascii="Arial" w:hAnsi="Arial" w:cs="Arial"/>
-                <w:sz w:val="22"/>
-                <w:szCs w:val="22"/>
-              </w:rPr>
-              <w:br/>
+              <w:t>Interpolate</w:t>
+            </w:r>
+            <w:ins w:id="263" w:author="Katey Yoast" w:date="2016-02-09T15:25:00Z">
+              <w:r>
+                <w:rPr>
+                  <w:rFonts w:ascii="Arial" w:hAnsi="Arial" w:cs="Arial"/>
+                  <w:sz w:val="22"/>
+                  <w:szCs w:val="22"/>
+                </w:rPr>
+                <w:t xml:space="preserve"> a</w:t>
+              </w:r>
+            </w:ins>
+            <w:r>
+              <w:rPr>
+                <w:rFonts w:ascii="Arial" w:hAnsi="Arial" w:cs="Arial"/>
+                <w:sz w:val="22"/>
+                <w:szCs w:val="22"/>
+              </w:rPr>
               <w:t xml:space="preserve"> </w:t>
             </w:r>
-            <w:r>
-              <w:rPr>
-                <w:rFonts w:ascii="Arial" w:hAnsi="Arial" w:cs="Arial"/>
-                <w:sz w:val="22"/>
-                <w:szCs w:val="22"/>
-              </w:rPr>
-              <w:t xml:space="preserve">  </w:t>
-            </w:r>
-            <w:r>
-              <w:rPr>
-                <w:rFonts w:ascii="Arial" w:hAnsi="Arial" w:cs="Arial"/>
-                <w:sz w:val="22"/>
-                <w:szCs w:val="22"/>
-              </w:rPr>
-              <w:t xml:space="preserve"> </w:t>
-            </w:r>
-            <w:r>
-              <w:rPr>
-                <w:rFonts w:ascii="Arial" w:hAnsi="Arial" w:cs="Arial"/>
-                <w:sz w:val="22"/>
-                <w:szCs w:val="22"/>
-              </w:rPr>
-              <w:t xml:space="preserve"> layer  </w:t>
+            <w:ins w:id="264" w:author="Katey Yoast" w:date="2016-02-09T15:25:00Z">
+              <w:r>
+                <w:rPr>
+                  <w:rFonts w:ascii="Arial" w:hAnsi="Arial" w:cs="Arial"/>
+                  <w:sz w:val="22"/>
+                  <w:szCs w:val="22"/>
+                </w:rPr>
+                <w:t>rpart and</w:t>
+              </w:r>
+            </w:ins>
+            <w:ins w:id="265" w:author="Katey Yoast" w:date="2016-02-09T15:29:00Z">
+              <w:r>
+                <w:rPr>
+                  <w:rFonts w:ascii="Arial" w:hAnsi="Arial" w:cs="Arial"/>
+                  <w:sz w:val="22"/>
+                  <w:szCs w:val="22"/>
+                </w:rPr>
+                <w:t xml:space="preserve"> a</w:t>
+              </w:r>
+            </w:ins>
+            <w:ins w:id="266" w:author="Katey Yoast" w:date="2016-02-09T15:25:00Z">
+              <w:r>
+                <w:rPr>
+                  <w:rFonts w:ascii="Arial" w:hAnsi="Arial" w:cs="Arial"/>
+                  <w:sz w:val="22"/>
+                  <w:szCs w:val="22"/>
+                </w:rPr>
+                <w:t xml:space="preserve"> </w:t>
+              </w:r>
+            </w:ins>
+            <w:ins w:id="267" w:author="Katey Yoast" w:date="2016-02-09T15:26:00Z">
+              <w:r>
+                <w:rPr>
+                  <w:rFonts w:ascii="Arial" w:hAnsi="Arial" w:cs="Arial"/>
+                  <w:sz w:val="22"/>
+                  <w:szCs w:val="22"/>
+                </w:rPr>
+                <w:t xml:space="preserve">    </w:t>
+              </w:r>
+            </w:ins>
+            <w:ins w:id="268" w:author="Katey Yoast" w:date="2016-02-09T15:25:00Z">
+              <w:r>
+                <w:rPr>
+                  <w:rFonts w:ascii="Arial" w:hAnsi="Arial" w:cs="Arial"/>
+                  <w:sz w:val="22"/>
+                  <w:szCs w:val="22"/>
+                </w:rPr>
+                <w:t xml:space="preserve">randomForest </w:t>
+              </w:r>
+            </w:ins>
+            <w:r>
+              <w:rPr>
+                <w:rFonts w:ascii="Arial" w:hAnsi="Arial" w:cs="Arial"/>
+                <w:sz w:val="22"/>
+                <w:szCs w:val="22"/>
+              </w:rPr>
+              <w:t xml:space="preserve">model to </w:t>
+            </w:r>
+            <w:ins w:id="269" w:author="Katey Yoast" w:date="2016-02-09T15:29:00Z">
+              <w:r>
+                <w:rPr>
+                  <w:rFonts w:ascii="Arial" w:hAnsi="Arial" w:cs="Arial"/>
+                  <w:sz w:val="22"/>
+                  <w:szCs w:val="22"/>
+                </w:rPr>
+                <w:t xml:space="preserve">a </w:t>
+              </w:r>
+            </w:ins>
+            <w:r>
+              <w:rPr>
+                <w:rFonts w:ascii="Arial" w:hAnsi="Arial" w:cs="Arial"/>
+                <w:sz w:val="22"/>
+                <w:szCs w:val="22"/>
+              </w:rPr>
+              <w:t>raster</w:t>
+            </w:r>
+            <w:ins w:id="270" w:author="Katey Yoast" w:date="2016-02-09T15:29:00Z">
+              <w:r>
+                <w:rPr>
+                  <w:rFonts w:ascii="Arial" w:hAnsi="Arial" w:cs="Arial"/>
+                  <w:sz w:val="22"/>
+                  <w:szCs w:val="22"/>
+                </w:rPr>
+                <w:t xml:space="preserve"> </w:t>
+              </w:r>
+            </w:ins>
+            <w:del w:id="271" w:author="Katey Yoast" w:date="2016-02-09T15:25:00Z">
+              <w:r>
+                <w:rPr>
+                  <w:rFonts w:ascii="Arial" w:hAnsi="Arial" w:cs="Arial"/>
+                  <w:sz w:val="22"/>
+                  <w:szCs w:val="22"/>
+                </w:rPr>
+                <w:br/>
+                <w:delText xml:space="preserve"> </w:delText>
+              </w:r>
+              <w:r>
+                <w:rPr>
+                  <w:rFonts w:ascii="Arial" w:hAnsi="Arial" w:cs="Arial"/>
+                  <w:sz w:val="22"/>
+                  <w:szCs w:val="22"/>
+                </w:rPr>
+                <w:delText xml:space="preserve">  </w:delText>
+              </w:r>
+              <w:r>
+                <w:rPr>
+                  <w:rFonts w:ascii="Arial" w:hAnsi="Arial" w:cs="Arial"/>
+                  <w:sz w:val="22"/>
+                  <w:szCs w:val="22"/>
+                </w:rPr>
+                <w:delText xml:space="preserve"> </w:delText>
+              </w:r>
+              <w:r>
+                <w:rPr>
+                  <w:rFonts w:ascii="Arial" w:hAnsi="Arial" w:cs="Arial"/>
+                  <w:sz w:val="22"/>
+                  <w:szCs w:val="22"/>
+                </w:rPr>
+                <w:delText xml:space="preserve"> </w:delText>
+              </w:r>
+            </w:del>
+            <w:r>
+              <w:rPr>
+                <w:rFonts w:ascii="Arial" w:hAnsi="Arial" w:cs="Arial"/>
+                <w:sz w:val="22"/>
+                <w:szCs w:val="22"/>
+              </w:rPr>
+              <w:t xml:space="preserve">layer  </w:t>
             </w:r>
           </w:p>
         </w:tc>
@@ -19580,8 +19907,48 @@
                 <w:sz w:val="22"/>
                 <w:szCs w:val="22"/>
               </w:rPr>
-              <w:t>Use common data set</w:t>
-            </w:r>
+              <w:t xml:space="preserve">Use </w:t>
+            </w:r>
+            <w:del w:id="272" w:author="Katey Yoast" w:date="2016-02-09T15:29:00Z">
+              <w:r>
+                <w:rPr>
+                  <w:rFonts w:ascii="Arial" w:hAnsi="Arial" w:cs="Arial"/>
+                  <w:sz w:val="22"/>
+                  <w:szCs w:val="22"/>
+                </w:rPr>
+                <w:delText xml:space="preserve">common data </w:delText>
+              </w:r>
+            </w:del>
+            <w:ins w:id="273" w:author="Katey Yoast" w:date="2016-02-09T15:29:00Z">
+              <w:r>
+                <w:rPr>
+                  <w:rFonts w:ascii="Arial" w:hAnsi="Arial" w:cs="Arial"/>
+                  <w:sz w:val="22"/>
+                  <w:szCs w:val="22"/>
+                </w:rPr>
+                <w:t xml:space="preserve">models created in </w:t>
+              </w:r>
+            </w:ins>
+            <w:ins w:id="274" w:author="Katey Yoast" w:date="2016-02-09T15:30:00Z">
+              <w:r>
+                <w:rPr>
+                  <w:rFonts w:ascii="Arial" w:hAnsi="Arial" w:cs="Arial"/>
+                  <w:sz w:val="22"/>
+                  <w:szCs w:val="22"/>
+                </w:rPr>
+                <w:t>the last two exercises</w:t>
+              </w:r>
+            </w:ins>
+            <w:del w:id="275" w:author="Katey Yoast" w:date="2016-02-09T15:29:00Z">
+              <w:r>
+                <w:rPr>
+                  <w:rFonts w:ascii="Arial" w:hAnsi="Arial" w:cs="Arial"/>
+                  <w:sz w:val="22"/>
+                  <w:szCs w:val="22"/>
+                </w:rPr>
+                <w:delText>set</w:delText>
+              </w:r>
+            </w:del>
           </w:p>
           <w:p>
             <w:pPr>
@@ -19627,14 +19994,26 @@
                 <w:szCs w:val="22"/>
               </w:rPr>
             </w:pPr>
-            <w:r>
-              <w:rPr>
-                <w:rFonts w:ascii="Arial" w:hAnsi="Arial" w:cs="Arial"/>
-                <w:sz w:val="22"/>
-                <w:szCs w:val="22"/>
-              </w:rPr>
-              <w:t>15</w:t>
-            </w:r>
+            <w:del w:id="276" w:author="Katey Yoast" w:date="2016-02-09T15:31:00Z">
+              <w:r>
+                <w:rPr>
+                  <w:rFonts w:ascii="Arial" w:hAnsi="Arial" w:cs="Arial"/>
+                  <w:sz w:val="22"/>
+                  <w:szCs w:val="22"/>
+                </w:rPr>
+                <w:delText>15</w:delText>
+              </w:r>
+            </w:del>
+            <w:ins w:id="277" w:author="Katey Yoast" w:date="2016-02-09T15:31:00Z">
+              <w:r>
+                <w:rPr>
+                  <w:rFonts w:ascii="Arial" w:hAnsi="Arial" w:cs="Arial"/>
+                  <w:sz w:val="22"/>
+                  <w:szCs w:val="22"/>
+                </w:rPr>
+                <w:t>20</w:t>
+              </w:r>
+            </w:ins>
           </w:p>
         </w:tc>
       </w:tr>
@@ -19796,65 +20175,93 @@
                 <w:sz w:val="22"/>
                 <w:szCs w:val="22"/>
               </w:rPr>
+              <w:t>True or false – numerical and categorical data can be used in the creation of a classification tree?</w:t>
+            </w:r>
+          </w:p>
+          <w:p>
+            <w:pPr>
+              <w:spacing w:before="120" w:after="120"/>
+              <w:rPr>
+                <w:rFonts w:ascii="Arial" w:hAnsi="Arial" w:cs="Arial"/>
+                <w:color w:val="FF0000"/>
+                <w:sz w:val="22"/>
+                <w:szCs w:val="22"/>
+              </w:rPr>
+            </w:pPr>
+            <w:r>
+              <w:rPr>
+                <w:rFonts w:ascii="Arial" w:hAnsi="Arial" w:cs="Arial"/>
+                <w:color w:val="FF0000"/>
+                <w:sz w:val="22"/>
+                <w:szCs w:val="22"/>
+              </w:rPr>
+              <w:t>A. True</w:t>
+            </w:r>
+          </w:p>
+          <w:p>
+            <w:pPr>
+              <w:spacing w:before="120" w:after="120"/>
+              <w:rPr>
+                <w:rFonts w:ascii="Arial" w:hAnsi="Arial" w:cs="Arial"/>
+                <w:sz w:val="22"/>
+                <w:szCs w:val="22"/>
+              </w:rPr>
+            </w:pPr>
+            <w:r>
+              <w:rPr>
+                <w:rFonts w:ascii="Arial" w:hAnsi="Arial" w:cs="Arial"/>
+                <w:sz w:val="22"/>
+                <w:szCs w:val="22"/>
+              </w:rPr>
+              <w:t xml:space="preserve">Contrast </w:t>
+            </w:r>
+            <w:del w:id="278" w:author="Katey Yoast" w:date="2016-02-09T15:30:00Z">
+              <w:r>
+                <w:rPr>
+                  <w:rFonts w:ascii="Arial" w:hAnsi="Arial" w:cs="Arial"/>
+                  <w:sz w:val="22"/>
+                  <w:szCs w:val="22"/>
+                </w:rPr>
+                <w:delText>classification tree</w:delText>
+              </w:r>
+            </w:del>
+            <w:ins w:id="279" w:author="Katey Yoast" w:date="2016-02-09T15:30:00Z">
+              <w:r>
+                <w:rPr>
+                  <w:rFonts w:ascii="Arial" w:hAnsi="Arial" w:cs="Arial"/>
+                  <w:sz w:val="22"/>
+                  <w:szCs w:val="22"/>
+                </w:rPr>
+                <w:t>CART</w:t>
+              </w:r>
+            </w:ins>
+            <w:r>
+              <w:rPr>
+                <w:rFonts w:ascii="Arial" w:hAnsi="Arial" w:cs="Arial"/>
+                <w:sz w:val="22"/>
+                <w:szCs w:val="22"/>
+              </w:rPr>
+              <w:t xml:space="preserve"> with random forest.</w:t>
+            </w:r>
+          </w:p>
+          <w:p>
+            <w:pPr>
+              <w:spacing w:before="120" w:after="120"/>
+              <w:rPr>
+                <w:rFonts w:ascii="Arial" w:hAnsi="Arial" w:cs="Arial"/>
+                <w:color w:val="FF0000"/>
+                <w:sz w:val="22"/>
+                <w:szCs w:val="22"/>
+              </w:rPr>
+            </w:pPr>
+            <w:r>
+              <w:rPr>
+                <w:rFonts w:ascii="Arial" w:hAnsi="Arial" w:cs="Arial"/>
+                <w:color w:val="FF0000"/>
+                <w:sz w:val="22"/>
+                <w:szCs w:val="22"/>
+              </w:rPr>
               <w:lastRenderedPageBreak/>
-              <w:t>True or false – numerical and categorical data can be used in the creation of a classification tree?</w:t>
-            </w:r>
-          </w:p>
-          <w:p>
-            <w:pPr>
-              <w:spacing w:before="120" w:after="120"/>
-              <w:rPr>
-                <w:rFonts w:ascii="Arial" w:hAnsi="Arial" w:cs="Arial"/>
-                <w:color w:val="FF0000"/>
-                <w:sz w:val="22"/>
-                <w:szCs w:val="22"/>
-              </w:rPr>
-            </w:pPr>
-            <w:r>
-              <w:rPr>
-                <w:rFonts w:ascii="Arial" w:hAnsi="Arial" w:cs="Arial"/>
-                <w:color w:val="FF0000"/>
-                <w:sz w:val="22"/>
-                <w:szCs w:val="22"/>
-              </w:rPr>
-              <w:t>A. True</w:t>
-            </w:r>
-          </w:p>
-          <w:p>
-            <w:pPr>
-              <w:spacing w:before="120" w:after="120"/>
-              <w:rPr>
-                <w:rFonts w:ascii="Arial" w:hAnsi="Arial" w:cs="Arial"/>
-                <w:sz w:val="22"/>
-                <w:szCs w:val="22"/>
-              </w:rPr>
-            </w:pPr>
-            <w:r>
-              <w:rPr>
-                <w:rFonts w:ascii="Arial" w:hAnsi="Arial" w:cs="Arial"/>
-                <w:sz w:val="22"/>
-                <w:szCs w:val="22"/>
-              </w:rPr>
-              <w:t>Contrast classification tree with random forest.</w:t>
-            </w:r>
-          </w:p>
-          <w:p>
-            <w:pPr>
-              <w:spacing w:before="120" w:after="120"/>
-              <w:rPr>
-                <w:rFonts w:ascii="Arial" w:hAnsi="Arial" w:cs="Arial"/>
-                <w:color w:val="FF0000"/>
-                <w:sz w:val="22"/>
-                <w:szCs w:val="22"/>
-              </w:rPr>
-            </w:pPr>
-            <w:r>
-              <w:rPr>
-                <w:rFonts w:ascii="Arial" w:hAnsi="Arial" w:cs="Arial"/>
-                <w:color w:val="FF0000"/>
-                <w:sz w:val="22"/>
-                <w:szCs w:val="22"/>
-              </w:rPr>
               <w:t>A. the tree you can see versus the one you can’t.</w:t>
             </w:r>
           </w:p>
@@ -21985,7 +22392,7 @@
                 <w:szCs w:val="22"/>
               </w:rPr>
             </w:pPr>
-            <w:ins w:id="239" w:author="Wills, Skye - NRCS, Lincoln, NE" w:date="2016-01-19T21:41:00Z">
+            <w:ins w:id="280" w:author="Wills, Skye - NRCS, Lincoln, NE" w:date="2016-01-19T21:41:00Z">
               <w:r>
                 <w:rPr>
                   <w:rFonts w:ascii="Arial" w:hAnsi="Arial" w:cs="Arial"/>
@@ -23410,7 +23817,7 @@
         <w:rFonts w:ascii="Rockwell" w:hAnsi="Rockwell"/>
         <w:noProof/>
       </w:rPr>
-      <w:t>2</w:t>
+      <w:t>32</w:t>
     </w:r>
     <w:r>
       <w:rPr>
@@ -29285,7 +29692,7 @@
 </file>
 
 <file path=customXml/itemProps1.xml><?xml version="1.0" encoding="utf-8"?>
-<ds:datastoreItem xmlns:ds="http://schemas.openxmlformats.org/officeDocument/2006/customXml" ds:itemID="{776691F5-8F65-4229-9E5B-75BDA8174A33}">
+<ds:datastoreItem xmlns:ds="http://schemas.openxmlformats.org/officeDocument/2006/customXml" ds:itemID="{3F984F2A-8E37-485D-B2DB-2300FE83FE53}">
   <ds:schemaRefs>
     <ds:schemaRef ds:uri="http://schemas.openxmlformats.org/officeDocument/2006/bibliography"/>
   </ds:schemaRefs>

</xml_diff>